<commit_message>
plan de marketing modificado
</commit_message>
<xml_diff>
--- a/planMarketing.docx
+++ b/planMarketing.docx
@@ -143,23 +143,13 @@
           <w:szCs w:val="24"/>
         </w:rPr>
       </w:pPr>
-      <w:proofErr w:type="spellStart"/>
       <w:r>
         <w:rPr>
           <w:rFonts w:ascii="Aptos" w:hAnsi="Aptos"/>
           <w:sz w:val="24"/>
           <w:szCs w:val="24"/>
         </w:rPr>
-        <w:t>MoodMate</w:t>
-      </w:r>
-      <w:proofErr w:type="spellEnd"/>
-      <w:r>
-        <w:rPr>
-          <w:rFonts w:ascii="Aptos" w:hAnsi="Aptos"/>
-          <w:sz w:val="24"/>
-          <w:szCs w:val="24"/>
-        </w:rPr>
-        <w:t xml:space="preserve"> es una plataforma de bienestar mental que utiliza inteligencia artificial para personalizar recomendaciones y conectar a usuarios con profesionales de la salud mental. Ofrece recursos como meditaciones, terapias y herramientas de autoevaluación, accesibles mediante app móvil y dispositivos wearables.</w:t>
+        <w:t>MoodMate es una plataforma de bienestar mental que utiliza inteligencia artificial para personalizar recomendaciones y conectar a usuarios con profesionales de la salud mental. Ofrece recursos como meditaciones, terapias y herramientas de autoevaluación, accesibles mediante app móvil y dispositivos wearables.</w:t>
       </w:r>
     </w:p>
     <w:p>
@@ -393,29 +383,7 @@
                 <w:sz w:val="28"/>
                 <w:szCs w:val="28"/>
               </w:rPr>
-              <w:t xml:space="preserve">Promoción del modelo </w:t>
-            </w:r>
-            <w:proofErr w:type="spellStart"/>
-            <w:r>
-              <w:rPr>
-                <w:rFonts w:ascii="Aptos" w:hAnsi="Aptos"/>
-                <w:b/>
-                <w:bCs/>
-                <w:sz w:val="28"/>
-                <w:szCs w:val="28"/>
-              </w:rPr>
-              <w:t>freemium</w:t>
-            </w:r>
-            <w:proofErr w:type="spellEnd"/>
-            <w:r>
-              <w:rPr>
-                <w:rFonts w:ascii="Aptos" w:hAnsi="Aptos"/>
-                <w:b/>
-                <w:bCs/>
-                <w:sz w:val="28"/>
-                <w:szCs w:val="28"/>
-              </w:rPr>
-              <w:t xml:space="preserve"> en redes sociales</w:t>
+              <w:t>Promoción del modelo freemium en redes sociales</w:t>
             </w:r>
           </w:p>
         </w:tc>
@@ -443,42 +411,18 @@
                 <w:sz w:val="28"/>
                 <w:szCs w:val="28"/>
               </w:rPr>
-              <w:t>Instagram, X (</w:t>
-            </w:r>
-            <w:proofErr w:type="spellStart"/>
-            <w:r>
-              <w:rPr>
-                <w:rFonts w:ascii="Aptos" w:hAnsi="Aptos"/>
-                <w:b/>
-                <w:bCs/>
-                <w:sz w:val="28"/>
-                <w:szCs w:val="28"/>
-              </w:rPr>
-              <w:t>twitter</w:t>
-            </w:r>
-            <w:proofErr w:type="spellEnd"/>
-            <w:r>
-              <w:rPr>
-                <w:rFonts w:ascii="Aptos" w:hAnsi="Aptos"/>
-                <w:b/>
-                <w:bCs/>
-                <w:sz w:val="28"/>
-                <w:szCs w:val="28"/>
-              </w:rPr>
-              <w:t xml:space="preserve">) y </w:t>
-            </w:r>
-            <w:proofErr w:type="spellStart"/>
-            <w:r>
-              <w:rPr>
-                <w:rFonts w:ascii="Aptos" w:hAnsi="Aptos"/>
-                <w:b/>
-                <w:bCs/>
-                <w:sz w:val="28"/>
-                <w:szCs w:val="28"/>
-              </w:rPr>
-              <w:t>Tiktok</w:t>
-            </w:r>
-            <w:proofErr w:type="spellEnd"/>
+              <w:t>Instagram, X (twitter) y Tiktok</w:t>
+            </w:r>
+            <w:r>
+              <w:rPr>
+                <w:rFonts w:ascii="Aptos" w:hAnsi="Aptos"/>
+                <w:b/>
+                <w:bCs/>
+                <w:sz w:val="28"/>
+                <w:szCs w:val="28"/>
+              </w:rPr>
+              <w:t>, redes sociales de los distintos centros</w:t>
+            </w:r>
           </w:p>
         </w:tc>
       </w:tr>
@@ -550,52 +494,39 @@
                 <w:bCs/>
                 <w:sz w:val="28"/>
                 <w:szCs w:val="28"/>
-              </w:rPr>
-            </w:pPr>
-            <w:r>
-              <w:rPr>
-                <w:rFonts w:ascii="Aptos" w:hAnsi="Aptos"/>
-                <w:b/>
-                <w:bCs/>
-                <w:sz w:val="28"/>
-                <w:szCs w:val="28"/>
-              </w:rPr>
-              <w:t xml:space="preserve">Google </w:t>
-            </w:r>
-            <w:proofErr w:type="spellStart"/>
-            <w:r>
-              <w:rPr>
-                <w:rFonts w:ascii="Aptos" w:hAnsi="Aptos"/>
-                <w:b/>
-                <w:bCs/>
-                <w:sz w:val="28"/>
-                <w:szCs w:val="28"/>
-              </w:rPr>
-              <w:t>Adds</w:t>
-            </w:r>
-            <w:proofErr w:type="spellEnd"/>
-            <w:r>
-              <w:rPr>
-                <w:rFonts w:ascii="Aptos" w:hAnsi="Aptos"/>
-                <w:b/>
-                <w:bCs/>
-                <w:sz w:val="28"/>
-                <w:szCs w:val="28"/>
-              </w:rPr>
-              <w:t xml:space="preserve"> y Meta </w:t>
-            </w:r>
-            <w:proofErr w:type="spellStart"/>
-            <w:r>
-              <w:rPr>
-                <w:rFonts w:ascii="Aptos" w:hAnsi="Aptos"/>
-                <w:b/>
-                <w:bCs/>
-                <w:sz w:val="28"/>
-                <w:szCs w:val="28"/>
-              </w:rPr>
-              <w:t>Adds</w:t>
-            </w:r>
-            <w:proofErr w:type="spellEnd"/>
+                <w:u w:val="single"/>
+              </w:rPr>
+            </w:pPr>
+            <w:r>
+              <w:rPr>
+                <w:rFonts w:ascii="Aptos" w:hAnsi="Aptos"/>
+                <w:b/>
+                <w:bCs/>
+                <w:sz w:val="28"/>
+                <w:szCs w:val="28"/>
+              </w:rPr>
+              <w:t>Google Adds y Meta Adds</w:t>
+            </w:r>
+            <w:r>
+              <w:rPr>
+                <w:rFonts w:ascii="Aptos" w:hAnsi="Aptos"/>
+                <w:b/>
+                <w:bCs/>
+                <w:sz w:val="28"/>
+                <w:szCs w:val="28"/>
+              </w:rPr>
+              <w:t xml:space="preserve">, </w:t>
+            </w:r>
+            <w:r>
+              <w:rPr>
+                <w:rFonts w:ascii="Aptos" w:hAnsi="Aptos"/>
+                <w:b/>
+                <w:bCs/>
+                <w:sz w:val="28"/>
+                <w:szCs w:val="28"/>
+              </w:rPr>
+              <w:t>redes sociales de los distintos centros</w:t>
+            </w:r>
           </w:p>
         </w:tc>
       </w:tr>
@@ -672,27 +603,15 @@
                 <w:szCs w:val="28"/>
               </w:rPr>
             </w:pPr>
-            <w:proofErr w:type="spellStart"/>
-            <w:r>
-              <w:rPr>
-                <w:rFonts w:ascii="Aptos" w:hAnsi="Aptos"/>
-                <w:b/>
-                <w:bCs/>
-                <w:sz w:val="28"/>
-                <w:szCs w:val="28"/>
-              </w:rPr>
-              <w:t>Linkedin</w:t>
-            </w:r>
-            <w:proofErr w:type="spellEnd"/>
-            <w:r>
-              <w:rPr>
-                <w:rFonts w:ascii="Aptos" w:hAnsi="Aptos"/>
-                <w:b/>
-                <w:bCs/>
-                <w:sz w:val="28"/>
-                <w:szCs w:val="28"/>
-              </w:rPr>
-              <w:t xml:space="preserve"> y Email Marketing</w:t>
+            <w:r>
+              <w:rPr>
+                <w:rFonts w:ascii="Aptos" w:hAnsi="Aptos"/>
+                <w:b/>
+                <w:bCs/>
+                <w:sz w:val="28"/>
+                <w:szCs w:val="28"/>
+              </w:rPr>
+              <w:t>Correos oficiales de los centros educativos</w:t>
             </w:r>
           </w:p>
         </w:tc>
@@ -747,29 +666,7 @@
                 <w:sz w:val="28"/>
                 <w:szCs w:val="28"/>
               </w:rPr>
-              <w:t xml:space="preserve">Crear eventos y </w:t>
-            </w:r>
-            <w:proofErr w:type="spellStart"/>
-            <w:r>
-              <w:rPr>
-                <w:rFonts w:ascii="Aptos" w:hAnsi="Aptos"/>
-                <w:b/>
-                <w:bCs/>
-                <w:sz w:val="28"/>
-                <w:szCs w:val="28"/>
-              </w:rPr>
-              <w:t>webinars</w:t>
-            </w:r>
-            <w:proofErr w:type="spellEnd"/>
-            <w:r>
-              <w:rPr>
-                <w:rFonts w:ascii="Aptos" w:hAnsi="Aptos"/>
-                <w:b/>
-                <w:bCs/>
-                <w:sz w:val="28"/>
-                <w:szCs w:val="28"/>
-              </w:rPr>
-              <w:t xml:space="preserve"> para fomentar el uso</w:t>
+              <w:t>Crear eventos y webinars para fomentar el uso</w:t>
             </w:r>
           </w:p>
         </w:tc>
@@ -789,38 +686,15 @@
                 <w:szCs w:val="28"/>
               </w:rPr>
             </w:pPr>
-            <w:proofErr w:type="spellStart"/>
-            <w:r>
-              <w:rPr>
-                <w:rFonts w:ascii="Aptos" w:hAnsi="Aptos"/>
-                <w:b/>
-                <w:bCs/>
-                <w:sz w:val="28"/>
-                <w:szCs w:val="28"/>
-              </w:rPr>
-              <w:t>Youtube</w:t>
-            </w:r>
-            <w:proofErr w:type="spellEnd"/>
-            <w:r>
-              <w:rPr>
-                <w:rFonts w:ascii="Aptos" w:hAnsi="Aptos"/>
-                <w:b/>
-                <w:bCs/>
-                <w:sz w:val="28"/>
-                <w:szCs w:val="28"/>
-              </w:rPr>
-              <w:t xml:space="preserve">, Instagram, </w:t>
-            </w:r>
-            <w:proofErr w:type="spellStart"/>
-            <w:r>
-              <w:rPr>
-                <w:rFonts w:ascii="Aptos" w:hAnsi="Aptos"/>
-                <w:b/>
-                <w:bCs/>
-                <w:sz w:val="28"/>
-                <w:szCs w:val="28"/>
-              </w:rPr>
-              <w:t>News</w:t>
+            <w:r>
+              <w:rPr>
+                <w:rFonts w:ascii="Aptos" w:hAnsi="Aptos"/>
+                <w:b/>
+                <w:bCs/>
+                <w:sz w:val="28"/>
+                <w:szCs w:val="28"/>
+              </w:rPr>
+              <w:t>Youtube, Instagram, News</w:t>
             </w:r>
             <w:r>
               <w:rPr>
@@ -832,7 +706,6 @@
               </w:rPr>
               <w:t>letter</w:t>
             </w:r>
-            <w:proofErr w:type="spellEnd"/>
           </w:p>
         </w:tc>
       </w:tr>
@@ -854,7 +727,6 @@
                 <w:szCs w:val="28"/>
               </w:rPr>
             </w:pPr>
-            <w:proofErr w:type="spellStart"/>
             <w:r>
               <w:rPr>
                 <w:rFonts w:ascii="Aptos" w:hAnsi="Aptos"/>
@@ -863,7 +735,6 @@
               </w:rPr>
               <w:t>Gamificacion</w:t>
             </w:r>
-            <w:proofErr w:type="spellEnd"/>
           </w:p>
         </w:tc>
         <w:tc>
@@ -939,23 +810,13 @@
                 <w:szCs w:val="28"/>
               </w:rPr>
             </w:pPr>
-            <w:proofErr w:type="spellStart"/>
-            <w:r>
-              <w:rPr>
-                <w:rFonts w:ascii="Aptos" w:hAnsi="Aptos"/>
-                <w:sz w:val="28"/>
-                <w:szCs w:val="28"/>
-              </w:rPr>
-              <w:t>Market</w:t>
-            </w:r>
-            <w:proofErr w:type="spellEnd"/>
-            <w:r>
-              <w:rPr>
-                <w:rFonts w:ascii="Aptos" w:hAnsi="Aptos"/>
-                <w:sz w:val="28"/>
-                <w:szCs w:val="28"/>
-              </w:rPr>
-              <w:t xml:space="preserve"> place de profesionales</w:t>
+            <w:r>
+              <w:rPr>
+                <w:rFonts w:ascii="Aptos" w:hAnsi="Aptos"/>
+                <w:sz w:val="28"/>
+                <w:szCs w:val="28"/>
+              </w:rPr>
+              <w:t>Market place de profesionales</w:t>
             </w:r>
           </w:p>
         </w:tc>

</xml_diff>